<commit_message>
modify the title of paper
</commit_message>
<xml_diff>
--- a/SeVN/note.docx
+++ b/SeVN/note.docx
@@ -943,6 +943,72 @@
                     <a:xfrm>
                       <a:off x="0" y="0"/>
                       <a:ext cx="5274310" cy="3443605"/>
+                    </a:xfrm>
+                    <a:prstGeom prst="rect">
+                      <a:avLst/>
+                    </a:prstGeom>
+                  </pic:spPr>
+                </pic:pic>
+              </a:graphicData>
+            </a:graphic>
+          </wp:inline>
+        </w:drawing>
+      </w:r>
+    </w:p>
+    <w:p>
+      <w:pPr>
+        <w:autoSpaceDE w:val="0"/>
+        <w:autoSpaceDN w:val="0"/>
+        <w:adjustRightInd w:val="0"/>
+        <w:spacing w:after="0" w:line="240" w:lineRule="auto"/>
+        <w:rPr>
+          <w:rFonts w:ascii="CMR9" w:hAnsi="CMR9" w:cs="CMR9"/>
+          <w:sz w:val="18"/>
+          <w:szCs w:val="18"/>
+        </w:rPr>
+      </w:pPr>
+    </w:p>
+    <w:p>
+      <w:pPr>
+        <w:autoSpaceDE w:val="0"/>
+        <w:autoSpaceDN w:val="0"/>
+        <w:adjustRightInd w:val="0"/>
+        <w:spacing w:after="0" w:line="240" w:lineRule="auto"/>
+        <w:rPr>
+          <w:rFonts w:ascii="CMR9" w:hAnsi="CMR9" w:cs="CMR9"/>
+          <w:sz w:val="18"/>
+          <w:szCs w:val="18"/>
+        </w:rPr>
+      </w:pPr>
+      <w:r>
+        <w:rPr>
+          <w:noProof/>
+        </w:rPr>
+        <w:drawing>
+          <wp:inline distT="0" distB="0" distL="0" distR="0" wp14:anchorId="7BDDEB07" wp14:editId="1483AE19">
+            <wp:extent cx="5274310" cy="3161665"/>
+            <wp:effectExtent l="0" t="0" r="2540" b="635"/>
+            <wp:docPr id="7" name="图片 7"/>
+            <wp:cNvGraphicFramePr>
+              <a:graphicFrameLocks xmlns:a="http://schemas.openxmlformats.org/drawingml/2006/main" noChangeAspect="1"/>
+            </wp:cNvGraphicFramePr>
+            <a:graphic xmlns:a="http://schemas.openxmlformats.org/drawingml/2006/main">
+              <a:graphicData uri="http://schemas.openxmlformats.org/drawingml/2006/picture">
+                <pic:pic xmlns:pic="http://schemas.openxmlformats.org/drawingml/2006/picture">
+                  <pic:nvPicPr>
+                    <pic:cNvPr id="1" name=""/>
+                    <pic:cNvPicPr/>
+                  </pic:nvPicPr>
+                  <pic:blipFill>
+                    <a:blip r:embed="rId12"/>
+                    <a:stretch>
+                      <a:fillRect/>
+                    </a:stretch>
+                  </pic:blipFill>
+                  <pic:spPr>
+                    <a:xfrm>
+                      <a:off x="0" y="0"/>
+                      <a:ext cx="5274310" cy="3161665"/>
                     </a:xfrm>
                     <a:prstGeom prst="rect">
                       <a:avLst/>

</xml_diff>

<commit_message>
tomorrow work is to transfer picture into word
</commit_message>
<xml_diff>
--- a/SeVN/note.docx
+++ b/SeVN/note.docx
@@ -1020,8 +1020,248 @@
           </wp:inline>
         </w:drawing>
       </w:r>
+    </w:p>
+    <w:p>
+      <w:pPr>
+        <w:autoSpaceDE w:val="0"/>
+        <w:autoSpaceDN w:val="0"/>
+        <w:adjustRightInd w:val="0"/>
+        <w:spacing w:after="0" w:line="240" w:lineRule="auto"/>
+        <w:rPr>
+          <w:rFonts w:ascii="CMR9" w:hAnsi="CMR9" w:cs="CMR9"/>
+          <w:sz w:val="18"/>
+          <w:szCs w:val="18"/>
+        </w:rPr>
+      </w:pPr>
+    </w:p>
+    <w:p>
+      <w:pPr>
+        <w:autoSpaceDE w:val="0"/>
+        <w:autoSpaceDN w:val="0"/>
+        <w:adjustRightInd w:val="0"/>
+        <w:spacing w:after="0" w:line="240" w:lineRule="auto"/>
+        <w:rPr>
+          <w:rFonts w:ascii="CMR9" w:hAnsi="CMR9" w:cs="CMR9"/>
+          <w:sz w:val="18"/>
+          <w:szCs w:val="18"/>
+        </w:rPr>
+      </w:pPr>
+    </w:p>
+    <w:p>
+      <w:pPr>
+        <w:autoSpaceDE w:val="0"/>
+        <w:autoSpaceDN w:val="0"/>
+        <w:adjustRightInd w:val="0"/>
+        <w:spacing w:after="0" w:line="240" w:lineRule="auto"/>
+        <w:rPr>
+          <w:rFonts w:ascii="CMR9" w:hAnsi="CMR9" w:cs="CMR9"/>
+          <w:sz w:val="18"/>
+          <w:szCs w:val="18"/>
+        </w:rPr>
+      </w:pPr>
+      <w:r>
+        <w:rPr>
+          <w:noProof/>
+        </w:rPr>
+        <w:lastRenderedPageBreak/>
+        <w:drawing>
+          <wp:inline distT="0" distB="0" distL="0" distR="0" wp14:anchorId="2644A060" wp14:editId="786321E1">
+            <wp:extent cx="5274310" cy="3940175"/>
+            <wp:effectExtent l="0" t="0" r="2540" b="3175"/>
+            <wp:docPr id="8" name="图片 8"/>
+            <wp:cNvGraphicFramePr>
+              <a:graphicFrameLocks xmlns:a="http://schemas.openxmlformats.org/drawingml/2006/main" noChangeAspect="1"/>
+            </wp:cNvGraphicFramePr>
+            <a:graphic xmlns:a="http://schemas.openxmlformats.org/drawingml/2006/main">
+              <a:graphicData uri="http://schemas.openxmlformats.org/drawingml/2006/picture">
+                <pic:pic xmlns:pic="http://schemas.openxmlformats.org/drawingml/2006/picture">
+                  <pic:nvPicPr>
+                    <pic:cNvPr id="1" name=""/>
+                    <pic:cNvPicPr/>
+                  </pic:nvPicPr>
+                  <pic:blipFill>
+                    <a:blip r:embed="rId13"/>
+                    <a:stretch>
+                      <a:fillRect/>
+                    </a:stretch>
+                  </pic:blipFill>
+                  <pic:spPr>
+                    <a:xfrm>
+                      <a:off x="0" y="0"/>
+                      <a:ext cx="5274310" cy="3940175"/>
+                    </a:xfrm>
+                    <a:prstGeom prst="rect">
+                      <a:avLst/>
+                    </a:prstGeom>
+                  </pic:spPr>
+                </pic:pic>
+              </a:graphicData>
+            </a:graphic>
+          </wp:inline>
+        </w:drawing>
+      </w:r>
+    </w:p>
+    <w:p>
+      <w:pPr>
+        <w:autoSpaceDE w:val="0"/>
+        <w:autoSpaceDN w:val="0"/>
+        <w:adjustRightInd w:val="0"/>
+        <w:spacing w:after="0" w:line="240" w:lineRule="auto"/>
+        <w:rPr>
+          <w:rFonts w:ascii="CMR9" w:hAnsi="CMR9" w:cs="CMR9"/>
+          <w:sz w:val="18"/>
+          <w:szCs w:val="18"/>
+        </w:rPr>
+      </w:pPr>
+      <w:r>
+        <w:rPr>
+          <w:noProof/>
+        </w:rPr>
+        <w:drawing>
+          <wp:inline distT="0" distB="0" distL="0" distR="0" wp14:anchorId="0D6A10B4" wp14:editId="5FD6E345">
+            <wp:extent cx="5274310" cy="4172585"/>
+            <wp:effectExtent l="0" t="0" r="2540" b="0"/>
+            <wp:docPr id="10" name="图片 10"/>
+            <wp:cNvGraphicFramePr>
+              <a:graphicFrameLocks xmlns:a="http://schemas.openxmlformats.org/drawingml/2006/main" noChangeAspect="1"/>
+            </wp:cNvGraphicFramePr>
+            <a:graphic xmlns:a="http://schemas.openxmlformats.org/drawingml/2006/main">
+              <a:graphicData uri="http://schemas.openxmlformats.org/drawingml/2006/picture">
+                <pic:pic xmlns:pic="http://schemas.openxmlformats.org/drawingml/2006/picture">
+                  <pic:nvPicPr>
+                    <pic:cNvPr id="1" name=""/>
+                    <pic:cNvPicPr/>
+                  </pic:nvPicPr>
+                  <pic:blipFill>
+                    <a:blip r:embed="rId14"/>
+                    <a:stretch>
+                      <a:fillRect/>
+                    </a:stretch>
+                  </pic:blipFill>
+                  <pic:spPr>
+                    <a:xfrm>
+                      <a:off x="0" y="0"/>
+                      <a:ext cx="5274310" cy="4172585"/>
+                    </a:xfrm>
+                    <a:prstGeom prst="rect">
+                      <a:avLst/>
+                    </a:prstGeom>
+                  </pic:spPr>
+                </pic:pic>
+              </a:graphicData>
+            </a:graphic>
+          </wp:inline>
+        </w:drawing>
+      </w:r>
+    </w:p>
+    <w:p>
+      <w:pPr>
+        <w:autoSpaceDE w:val="0"/>
+        <w:autoSpaceDN w:val="0"/>
+        <w:adjustRightInd w:val="0"/>
+        <w:spacing w:after="0" w:line="240" w:lineRule="auto"/>
+        <w:rPr>
+          <w:rFonts w:ascii="CMR9" w:hAnsi="CMR9" w:cs="CMR9"/>
+          <w:sz w:val="18"/>
+          <w:szCs w:val="18"/>
+        </w:rPr>
+      </w:pPr>
+      <w:r>
+        <w:rPr>
+          <w:noProof/>
+        </w:rPr>
+        <w:lastRenderedPageBreak/>
+        <w:drawing>
+          <wp:inline distT="0" distB="0" distL="0" distR="0" wp14:anchorId="2E9EF8B3" wp14:editId="137298FD">
+            <wp:extent cx="5274310" cy="4098290"/>
+            <wp:effectExtent l="0" t="0" r="2540" b="0"/>
+            <wp:docPr id="11" name="图片 11"/>
+            <wp:cNvGraphicFramePr>
+              <a:graphicFrameLocks xmlns:a="http://schemas.openxmlformats.org/drawingml/2006/main" noChangeAspect="1"/>
+            </wp:cNvGraphicFramePr>
+            <a:graphic xmlns:a="http://schemas.openxmlformats.org/drawingml/2006/main">
+              <a:graphicData uri="http://schemas.openxmlformats.org/drawingml/2006/picture">
+                <pic:pic xmlns:pic="http://schemas.openxmlformats.org/drawingml/2006/picture">
+                  <pic:nvPicPr>
+                    <pic:cNvPr id="1" name=""/>
+                    <pic:cNvPicPr/>
+                  </pic:nvPicPr>
+                  <pic:blipFill>
+                    <a:blip r:embed="rId15"/>
+                    <a:stretch>
+                      <a:fillRect/>
+                    </a:stretch>
+                  </pic:blipFill>
+                  <pic:spPr>
+                    <a:xfrm>
+                      <a:off x="0" y="0"/>
+                      <a:ext cx="5274310" cy="4098290"/>
+                    </a:xfrm>
+                    <a:prstGeom prst="rect">
+                      <a:avLst/>
+                    </a:prstGeom>
+                  </pic:spPr>
+                </pic:pic>
+              </a:graphicData>
+            </a:graphic>
+          </wp:inline>
+        </w:drawing>
+      </w:r>
       <w:bookmarkStart w:id="0" w:name="_GoBack"/>
       <w:bookmarkEnd w:id="0"/>
+    </w:p>
+    <w:p>
+      <w:pPr>
+        <w:autoSpaceDE w:val="0"/>
+        <w:autoSpaceDN w:val="0"/>
+        <w:adjustRightInd w:val="0"/>
+        <w:spacing w:after="0" w:line="240" w:lineRule="auto"/>
+        <w:rPr>
+          <w:rFonts w:ascii="CMR9" w:hAnsi="CMR9" w:cs="CMR9"/>
+          <w:sz w:val="18"/>
+          <w:szCs w:val="18"/>
+        </w:rPr>
+      </w:pPr>
+      <w:r>
+        <w:rPr>
+          <w:noProof/>
+        </w:rPr>
+        <w:drawing>
+          <wp:inline distT="0" distB="0" distL="0" distR="0" wp14:anchorId="42202A12" wp14:editId="1B4D56CC">
+            <wp:extent cx="5274310" cy="2898775"/>
+            <wp:effectExtent l="0" t="0" r="2540" b="0"/>
+            <wp:docPr id="9" name="图片 9"/>
+            <wp:cNvGraphicFramePr>
+              <a:graphicFrameLocks xmlns:a="http://schemas.openxmlformats.org/drawingml/2006/main" noChangeAspect="1"/>
+            </wp:cNvGraphicFramePr>
+            <a:graphic xmlns:a="http://schemas.openxmlformats.org/drawingml/2006/main">
+              <a:graphicData uri="http://schemas.openxmlformats.org/drawingml/2006/picture">
+                <pic:pic xmlns:pic="http://schemas.openxmlformats.org/drawingml/2006/picture">
+                  <pic:nvPicPr>
+                    <pic:cNvPr id="1" name=""/>
+                    <pic:cNvPicPr/>
+                  </pic:nvPicPr>
+                  <pic:blipFill>
+                    <a:blip r:embed="rId16"/>
+                    <a:stretch>
+                      <a:fillRect/>
+                    </a:stretch>
+                  </pic:blipFill>
+                  <pic:spPr>
+                    <a:xfrm>
+                      <a:off x="0" y="0"/>
+                      <a:ext cx="5274310" cy="2898775"/>
+                    </a:xfrm>
+                    <a:prstGeom prst="rect">
+                      <a:avLst/>
+                    </a:prstGeom>
+                  </pic:spPr>
+                </pic:pic>
+              </a:graphicData>
+            </a:graphic>
+          </wp:inline>
+        </w:drawing>
+      </w:r>
     </w:p>
     <w:sectPr>
       <w:pgSz w:w="11906" w:h="16838"/>

</xml_diff>

<commit_message>
update SeVN about figure and equation
</commit_message>
<xml_diff>
--- a/SeVN/note.docx
+++ b/SeVN/note.docx
@@ -1207,8 +1207,6 @@
           </wp:inline>
         </w:drawing>
       </w:r>
-      <w:bookmarkStart w:id="0" w:name="_GoBack"/>
-      <w:bookmarkEnd w:id="0"/>
     </w:p>
     <w:p>
       <w:pPr>
@@ -1262,6 +1260,1318 @@
           </wp:inline>
         </w:drawing>
       </w:r>
+    </w:p>
+    <w:p>
+      <w:pPr>
+        <w:autoSpaceDE w:val="0"/>
+        <w:autoSpaceDN w:val="0"/>
+        <w:adjustRightInd w:val="0"/>
+        <w:spacing w:after="0" w:line="240" w:lineRule="auto"/>
+        <w:rPr>
+          <w:rFonts w:ascii="CMR9" w:hAnsi="CMR9" w:cs="CMR9"/>
+          <w:sz w:val="18"/>
+          <w:szCs w:val="18"/>
+        </w:rPr>
+      </w:pPr>
+    </w:p>
+    <w:p/>
+    <w:p>
+      <w:r>
+        <w:rPr>
+          <w:noProof/>
+        </w:rPr>
+        <w:drawing>
+          <wp:inline distT="0" distB="0" distL="0" distR="0" wp14:anchorId="3AF7D6EB" wp14:editId="50FCBAE7">
+            <wp:extent cx="5274310" cy="746760"/>
+            <wp:effectExtent l="0" t="0" r="2540" b="0"/>
+            <wp:docPr id="12" name="图片 12"/>
+            <wp:cNvGraphicFramePr>
+              <a:graphicFrameLocks xmlns:a="http://schemas.openxmlformats.org/drawingml/2006/main" noChangeAspect="1"/>
+            </wp:cNvGraphicFramePr>
+            <a:graphic xmlns:a="http://schemas.openxmlformats.org/drawingml/2006/main">
+              <a:graphicData uri="http://schemas.openxmlformats.org/drawingml/2006/picture">
+                <pic:pic xmlns:pic="http://schemas.openxmlformats.org/drawingml/2006/picture">
+                  <pic:nvPicPr>
+                    <pic:cNvPr id="1" name=""/>
+                    <pic:cNvPicPr/>
+                  </pic:nvPicPr>
+                  <pic:blipFill>
+                    <a:blip r:embed="rId17"/>
+                    <a:stretch>
+                      <a:fillRect/>
+                    </a:stretch>
+                  </pic:blipFill>
+                  <pic:spPr>
+                    <a:xfrm>
+                      <a:off x="0" y="0"/>
+                      <a:ext cx="5274310" cy="746760"/>
+                    </a:xfrm>
+                    <a:prstGeom prst="rect">
+                      <a:avLst/>
+                    </a:prstGeom>
+                  </pic:spPr>
+                </pic:pic>
+              </a:graphicData>
+            </a:graphic>
+          </wp:inline>
+        </w:drawing>
+      </w:r>
+    </w:p>
+    <w:p/>
+    <w:p/>
+    <w:p>
+      <w:pPr>
+        <w:autoSpaceDE w:val="0"/>
+        <w:autoSpaceDN w:val="0"/>
+        <w:adjustRightInd w:val="0"/>
+        <w:spacing w:after="0" w:line="240" w:lineRule="auto"/>
+        <w:rPr>
+          <w:rFonts w:ascii="Courier New" w:hAnsi="Courier New" w:cs="Courier New"/>
+          <w:sz w:val="20"/>
+          <w:szCs w:val="20"/>
+        </w:rPr>
+      </w:pPr>
+      <w:r>
+        <w:rPr>
+          <w:rFonts w:ascii="Courier New" w:hAnsi="Courier New" w:cs="Courier New"/>
+          <w:color w:val="000000"/>
+          <w:sz w:val="20"/>
+          <w:szCs w:val="20"/>
+        </w:rPr>
+        <w:lastRenderedPageBreak/>
+        <w:t>Optimize a model with 9225 rows, 17400 columns and 45749 nonzeros</w:t>
+      </w:r>
+    </w:p>
+    <w:p>
+      <w:pPr>
+        <w:autoSpaceDE w:val="0"/>
+        <w:autoSpaceDN w:val="0"/>
+        <w:adjustRightInd w:val="0"/>
+        <w:spacing w:after="0" w:line="240" w:lineRule="auto"/>
+        <w:rPr>
+          <w:rFonts w:ascii="Courier New" w:hAnsi="Courier New" w:cs="Courier New"/>
+          <w:sz w:val="20"/>
+          <w:szCs w:val="20"/>
+        </w:rPr>
+      </w:pPr>
+      <w:r>
+        <w:rPr>
+          <w:rFonts w:ascii="Courier New" w:hAnsi="Courier New" w:cs="Courier New"/>
+          <w:color w:val="000000"/>
+          <w:sz w:val="20"/>
+          <w:szCs w:val="20"/>
+        </w:rPr>
+        <w:t>Model has 90000 quadratic constraints</w:t>
+      </w:r>
+    </w:p>
+    <w:p>
+      <w:pPr>
+        <w:autoSpaceDE w:val="0"/>
+        <w:autoSpaceDN w:val="0"/>
+        <w:adjustRightInd w:val="0"/>
+        <w:spacing w:after="0" w:line="240" w:lineRule="auto"/>
+        <w:rPr>
+          <w:rFonts w:ascii="Courier New" w:hAnsi="Courier New" w:cs="Courier New"/>
+          <w:sz w:val="20"/>
+          <w:szCs w:val="20"/>
+        </w:rPr>
+      </w:pPr>
+      <w:r>
+        <w:rPr>
+          <w:rFonts w:ascii="Courier New" w:hAnsi="Courier New" w:cs="Courier New"/>
+          <w:color w:val="000000"/>
+          <w:sz w:val="20"/>
+          <w:szCs w:val="20"/>
+        </w:rPr>
+        <w:t>Coefficient statistics:</w:t>
+      </w:r>
+    </w:p>
+    <w:p>
+      <w:pPr>
+        <w:autoSpaceDE w:val="0"/>
+        <w:autoSpaceDN w:val="0"/>
+        <w:adjustRightInd w:val="0"/>
+        <w:spacing w:after="0" w:line="240" w:lineRule="auto"/>
+        <w:rPr>
+          <w:rFonts w:ascii="Courier New" w:hAnsi="Courier New" w:cs="Courier New"/>
+          <w:sz w:val="20"/>
+          <w:szCs w:val="20"/>
+        </w:rPr>
+      </w:pPr>
+      <w:r>
+        <w:rPr>
+          <w:rFonts w:ascii="Courier New" w:hAnsi="Courier New" w:cs="Courier New"/>
+          <w:color w:val="000000"/>
+          <w:sz w:val="20"/>
+          <w:szCs w:val="20"/>
+        </w:rPr>
+        <w:t xml:space="preserve">  Matrix range    [1e+00, 2e+01]</w:t>
+      </w:r>
+    </w:p>
+    <w:p>
+      <w:pPr>
+        <w:autoSpaceDE w:val="0"/>
+        <w:autoSpaceDN w:val="0"/>
+        <w:adjustRightInd w:val="0"/>
+        <w:spacing w:after="0" w:line="240" w:lineRule="auto"/>
+        <w:rPr>
+          <w:rFonts w:ascii="Courier New" w:hAnsi="Courier New" w:cs="Courier New"/>
+          <w:sz w:val="20"/>
+          <w:szCs w:val="20"/>
+        </w:rPr>
+      </w:pPr>
+      <w:r>
+        <w:rPr>
+          <w:rFonts w:ascii="Courier New" w:hAnsi="Courier New" w:cs="Courier New"/>
+          <w:color w:val="000000"/>
+          <w:sz w:val="20"/>
+          <w:szCs w:val="20"/>
+        </w:rPr>
+        <w:t xml:space="preserve">  Objective range [1e+00, 1e+05]</w:t>
+      </w:r>
+    </w:p>
+    <w:p>
+      <w:pPr>
+        <w:autoSpaceDE w:val="0"/>
+        <w:autoSpaceDN w:val="0"/>
+        <w:adjustRightInd w:val="0"/>
+        <w:spacing w:after="0" w:line="240" w:lineRule="auto"/>
+        <w:rPr>
+          <w:rFonts w:ascii="Courier New" w:hAnsi="Courier New" w:cs="Courier New"/>
+          <w:sz w:val="20"/>
+          <w:szCs w:val="20"/>
+        </w:rPr>
+      </w:pPr>
+      <w:r>
+        <w:rPr>
+          <w:rFonts w:ascii="Courier New" w:hAnsi="Courier New" w:cs="Courier New"/>
+          <w:color w:val="000000"/>
+          <w:sz w:val="20"/>
+          <w:szCs w:val="20"/>
+        </w:rPr>
+        <w:t xml:space="preserve">  Bounds range    [1e+00, 2e+09]</w:t>
+      </w:r>
+    </w:p>
+    <w:p>
+      <w:pPr>
+        <w:autoSpaceDE w:val="0"/>
+        <w:autoSpaceDN w:val="0"/>
+        <w:adjustRightInd w:val="0"/>
+        <w:spacing w:after="0" w:line="240" w:lineRule="auto"/>
+        <w:rPr>
+          <w:rFonts w:ascii="Courier New" w:hAnsi="Courier New" w:cs="Courier New"/>
+          <w:sz w:val="20"/>
+          <w:szCs w:val="20"/>
+        </w:rPr>
+      </w:pPr>
+      <w:r>
+        <w:rPr>
+          <w:rFonts w:ascii="Courier New" w:hAnsi="Courier New" w:cs="Courier New"/>
+          <w:color w:val="000000"/>
+          <w:sz w:val="20"/>
+          <w:szCs w:val="20"/>
+        </w:rPr>
+        <w:t xml:space="preserve">  RHS range       [1e+00, 4e+01]</w:t>
+      </w:r>
+    </w:p>
+    <w:p>
+      <w:pPr>
+        <w:autoSpaceDE w:val="0"/>
+        <w:autoSpaceDN w:val="0"/>
+        <w:adjustRightInd w:val="0"/>
+        <w:spacing w:after="0" w:line="240" w:lineRule="auto"/>
+        <w:rPr>
+          <w:rFonts w:ascii="Courier New" w:hAnsi="Courier New" w:cs="Courier New"/>
+          <w:sz w:val="20"/>
+          <w:szCs w:val="20"/>
+        </w:rPr>
+      </w:pPr>
+      <w:r>
+        <w:rPr>
+          <w:rFonts w:ascii="Courier New" w:hAnsi="Courier New" w:cs="Courier New"/>
+          <w:color w:val="000000"/>
+          <w:sz w:val="20"/>
+          <w:szCs w:val="20"/>
+        </w:rPr>
+        <w:t>Presolve removed 1340 rows and 880 columns</w:t>
+      </w:r>
+    </w:p>
+    <w:p>
+      <w:pPr>
+        <w:autoSpaceDE w:val="0"/>
+        <w:autoSpaceDN w:val="0"/>
+        <w:adjustRightInd w:val="0"/>
+        <w:spacing w:after="0" w:line="240" w:lineRule="auto"/>
+        <w:rPr>
+          <w:rFonts w:ascii="Courier New" w:hAnsi="Courier New" w:cs="Courier New"/>
+          <w:sz w:val="20"/>
+          <w:szCs w:val="20"/>
+        </w:rPr>
+      </w:pPr>
+      <w:r>
+        <w:rPr>
+          <w:rFonts w:ascii="Courier New" w:hAnsi="Courier New" w:cs="Courier New"/>
+          <w:color w:val="000000"/>
+          <w:sz w:val="20"/>
+          <w:szCs w:val="20"/>
+        </w:rPr>
+        <w:t>Presolve time: 0.17s</w:t>
+      </w:r>
+    </w:p>
+    <w:p>
+      <w:pPr>
+        <w:autoSpaceDE w:val="0"/>
+        <w:autoSpaceDN w:val="0"/>
+        <w:adjustRightInd w:val="0"/>
+        <w:spacing w:after="0" w:line="240" w:lineRule="auto"/>
+        <w:rPr>
+          <w:rFonts w:ascii="Courier New" w:hAnsi="Courier New" w:cs="Courier New"/>
+          <w:sz w:val="20"/>
+          <w:szCs w:val="20"/>
+        </w:rPr>
+      </w:pPr>
+    </w:p>
+    <w:p>
+      <w:pPr>
+        <w:autoSpaceDE w:val="0"/>
+        <w:autoSpaceDN w:val="0"/>
+        <w:adjustRightInd w:val="0"/>
+        <w:spacing w:after="0" w:line="240" w:lineRule="auto"/>
+        <w:rPr>
+          <w:rFonts w:ascii="Courier New" w:hAnsi="Courier New" w:cs="Courier New"/>
+          <w:sz w:val="20"/>
+          <w:szCs w:val="20"/>
+        </w:rPr>
+      </w:pPr>
+      <w:r>
+        <w:rPr>
+          <w:rFonts w:ascii="Courier New" w:hAnsi="Courier New" w:cs="Courier New"/>
+          <w:color w:val="000000"/>
+          <w:sz w:val="20"/>
+          <w:szCs w:val="20"/>
+        </w:rPr>
+        <w:t>Barrier solved model in 0 iterations and 0.17 seconds</w:t>
+      </w:r>
+    </w:p>
+    <w:p>
+      <w:r>
+        <w:rPr>
+          <w:rFonts w:ascii="Courier New" w:hAnsi="Courier New" w:cs="Courier New"/>
+          <w:color w:val="000000"/>
+          <w:sz w:val="20"/>
+          <w:szCs w:val="20"/>
+        </w:rPr>
+        <w:t>Model is infeasible</w:t>
+      </w:r>
+    </w:p>
+    <w:p/>
+    <w:p/>
+    <w:p>
+      <w:pPr>
+        <w:pStyle w:val="1"/>
+        <w:rPr>
+          <w:color w:val="000000" w:themeColor="text1"/>
+        </w:rPr>
+      </w:pPr>
+      <w:r>
+        <w:rPr>
+          <w:rFonts w:hint="eastAsia"/>
+          <w:color w:val="000000" w:themeColor="text1"/>
+        </w:rPr>
+        <w:t>调试问题</w:t>
+      </w:r>
+    </w:p>
+    <w:p>
+      <w:pPr>
+        <w:spacing w:after="0" w:line="240" w:lineRule="auto"/>
+        <w:rPr>
+          <w:rFonts w:ascii="Times New Roman" w:eastAsia="Times New Roman" w:hAnsi="Times New Roman" w:cs="Times New Roman"/>
+          <w:sz w:val="24"/>
+          <w:szCs w:val="24"/>
+        </w:rPr>
+      </w:pPr>
+      <w:r>
+        <w:rPr>
+          <w:rFonts w:ascii="Times New Roman" w:eastAsia="Times New Roman" w:hAnsi="Times New Roman" w:cs="Times New Roman"/>
+          <w:noProof/>
+          <w:sz w:val="24"/>
+          <w:szCs w:val="24"/>
+        </w:rPr>
+        <w:drawing>
+          <wp:inline distT="0" distB="0" distL="0" distR="0" wp14:anchorId="0A9B1F57" wp14:editId="7C0E03E6">
+            <wp:extent cx="8961120" cy="3275965"/>
+            <wp:effectExtent l="0" t="0" r="0" b="635"/>
+            <wp:docPr id="13" name="图片 13" descr="C:\Users\Taoheng\Documents\Tencent Files\153150826\Image\Group\Image1\ZQRD9GEQ}E~5XFO7%OJ6RN0.png"/>
+            <wp:cNvGraphicFramePr>
+              <a:graphicFrameLocks xmlns:a="http://schemas.openxmlformats.org/drawingml/2006/main" noChangeAspect="1"/>
+            </wp:cNvGraphicFramePr>
+            <a:graphic xmlns:a="http://schemas.openxmlformats.org/drawingml/2006/main">
+              <a:graphicData uri="http://schemas.openxmlformats.org/drawingml/2006/picture">
+                <pic:pic xmlns:pic="http://schemas.openxmlformats.org/drawingml/2006/picture">
+                  <pic:nvPicPr>
+                    <pic:cNvPr id="0" name="Picture 1" descr="C:\Users\Taoheng\Documents\Tencent Files\153150826\Image\Group\Image1\ZQRD9GEQ}E~5XFO7%OJ6RN0.png"/>
+                    <pic:cNvPicPr>
+                      <a:picLocks noChangeAspect="1" noChangeArrowheads="1"/>
+                    </pic:cNvPicPr>
+                  </pic:nvPicPr>
+                  <pic:blipFill>
+                    <a:blip r:embed="rId18">
+                      <a:extLst>
+                        <a:ext uri="{28A0092B-C50C-407E-A947-70E740481C1C}">
+                          <a14:useLocalDpi xmlns:a14="http://schemas.microsoft.com/office/drawing/2010/main" val="0"/>
+                        </a:ext>
+                      </a:extLst>
+                    </a:blip>
+                    <a:srcRect/>
+                    <a:stretch>
+                      <a:fillRect/>
+                    </a:stretch>
+                  </pic:blipFill>
+                  <pic:spPr bwMode="auto">
+                    <a:xfrm>
+                      <a:off x="0" y="0"/>
+                      <a:ext cx="8961120" cy="3275965"/>
+                    </a:xfrm>
+                    <a:prstGeom prst="rect">
+                      <a:avLst/>
+                    </a:prstGeom>
+                    <a:noFill/>
+                    <a:ln>
+                      <a:noFill/>
+                    </a:ln>
+                  </pic:spPr>
+                </pic:pic>
+              </a:graphicData>
+            </a:graphic>
+          </wp:inline>
+        </w:drawing>
+      </w:r>
+    </w:p>
+    <w:p>
+      <w:r>
+        <w:rPr>
+          <w:noProof/>
+        </w:rPr>
+        <w:drawing>
+          <wp:inline distT="0" distB="0" distL="0" distR="0" wp14:anchorId="40B890B5" wp14:editId="039436DD">
+            <wp:extent cx="5274310" cy="749300"/>
+            <wp:effectExtent l="0" t="0" r="2540" b="0"/>
+            <wp:docPr id="14" name="图片 14"/>
+            <wp:cNvGraphicFramePr>
+              <a:graphicFrameLocks xmlns:a="http://schemas.openxmlformats.org/drawingml/2006/main" noChangeAspect="1"/>
+            </wp:cNvGraphicFramePr>
+            <a:graphic xmlns:a="http://schemas.openxmlformats.org/drawingml/2006/main">
+              <a:graphicData uri="http://schemas.openxmlformats.org/drawingml/2006/picture">
+                <pic:pic xmlns:pic="http://schemas.openxmlformats.org/drawingml/2006/picture">
+                  <pic:nvPicPr>
+                    <pic:cNvPr id="1" name=""/>
+                    <pic:cNvPicPr/>
+                  </pic:nvPicPr>
+                  <pic:blipFill>
+                    <a:blip r:embed="rId19"/>
+                    <a:stretch>
+                      <a:fillRect/>
+                    </a:stretch>
+                  </pic:blipFill>
+                  <pic:spPr>
+                    <a:xfrm>
+                      <a:off x="0" y="0"/>
+                      <a:ext cx="5274310" cy="749300"/>
+                    </a:xfrm>
+                    <a:prstGeom prst="rect">
+                      <a:avLst/>
+                    </a:prstGeom>
+                  </pic:spPr>
+                </pic:pic>
+              </a:graphicData>
+            </a:graphic>
+          </wp:inline>
+        </w:drawing>
+      </w:r>
+    </w:p>
+    <w:p>
+      <w:r>
+        <w:t>Dispose</w:t>
+      </w:r>
+      <w:r>
+        <w:rPr>
+          <w:rFonts w:hint="eastAsia"/>
+        </w:rPr>
+        <w:t>后再调用模型的问题</w:t>
+      </w:r>
+    </w:p>
+    <w:p/>
+    <w:p>
+      <w:pPr>
+        <w:pStyle w:val="1"/>
+      </w:pPr>
+      <w:r>
+        <w:t>L</w:t>
+      </w:r>
+      <w:r>
+        <w:rPr>
+          <w:rFonts w:hint="eastAsia"/>
+        </w:rPr>
+        <w:t>atex</w:t>
+      </w:r>
+      <w:r>
+        <w:t xml:space="preserve"> </w:t>
+      </w:r>
+      <w:r>
+        <w:rPr>
+          <w:rFonts w:hint="eastAsia"/>
+        </w:rPr>
+        <w:t>快捷键</w:t>
+      </w:r>
+    </w:p>
+    <w:p>
+      <w:r>
+        <w:rPr>
+          <w:rStyle w:val="a8"/>
+          <w:rFonts w:ascii="Arial" w:hAnsi="Arial" w:cs="Arial"/>
+          <w:color w:val="000000"/>
+          <w:sz w:val="21"/>
+          <w:szCs w:val="21"/>
+          <w:shd w:val="clear" w:color="auto" w:fill="FFFFFF"/>
+        </w:rPr>
+        <w:t>Alt+C</w:t>
+      </w:r>
+      <w:r>
+        <w:rPr>
+          <w:rFonts w:ascii="Arial" w:hAnsi="Arial" w:cs="Arial"/>
+          <w:color w:val="000000"/>
+          <w:sz w:val="21"/>
+          <w:szCs w:val="21"/>
+          <w:shd w:val="clear" w:color="auto" w:fill="FFFFFF"/>
+        </w:rPr>
+        <w:t>：在剪贴板原有复制文本后增加新的被选择的文本。</w:t>
+      </w:r>
+      <w:r>
+        <w:rPr>
+          <w:rFonts w:ascii="Arial" w:hAnsi="Arial" w:cs="Arial"/>
+          <w:color w:val="000000"/>
+          <w:sz w:val="21"/>
+          <w:szCs w:val="21"/>
+          <w:shd w:val="clear" w:color="auto" w:fill="FFFFFF"/>
+        </w:rPr>
+        <w:t> </w:t>
+      </w:r>
+      <w:r>
+        <w:rPr>
+          <w:rFonts w:ascii="Arial" w:hAnsi="Arial" w:cs="Arial"/>
+          <w:color w:val="000000"/>
+          <w:sz w:val="21"/>
+          <w:szCs w:val="21"/>
+        </w:rPr>
+        <w:br/>
+      </w:r>
+      <w:r>
+        <w:rPr>
+          <w:rStyle w:val="a8"/>
+          <w:rFonts w:ascii="Arial" w:hAnsi="Arial" w:cs="Arial"/>
+          <w:color w:val="000000"/>
+          <w:sz w:val="21"/>
+          <w:szCs w:val="21"/>
+          <w:shd w:val="clear" w:color="auto" w:fill="FFFFFF"/>
+        </w:rPr>
+        <w:t>Ctrl+Shift+Alt+Right/Left</w:t>
+      </w:r>
+      <w:r>
+        <w:rPr>
+          <w:rFonts w:ascii="Arial" w:hAnsi="Arial" w:cs="Arial"/>
+          <w:color w:val="000000"/>
+          <w:sz w:val="21"/>
+          <w:szCs w:val="21"/>
+          <w:shd w:val="clear" w:color="auto" w:fill="FFFFFF"/>
+        </w:rPr>
+        <w:t>：对选中文本增加或者删除</w:t>
+      </w:r>
+      <w:r>
+        <w:rPr>
+          <w:rFonts w:ascii="Arial" w:hAnsi="Arial" w:cs="Arial"/>
+          <w:color w:val="000000"/>
+          <w:sz w:val="21"/>
+          <w:szCs w:val="21"/>
+          <w:shd w:val="clear" w:color="auto" w:fill="FFFFFF"/>
+        </w:rPr>
+        <w:t>Comment</w:t>
+      </w:r>
+      <w:r>
+        <w:rPr>
+          <w:rFonts w:ascii="Arial" w:hAnsi="Arial" w:cs="Arial"/>
+          <w:color w:val="000000"/>
+          <w:sz w:val="21"/>
+          <w:szCs w:val="21"/>
+          <w:shd w:val="clear" w:color="auto" w:fill="FFFFFF"/>
+        </w:rPr>
+        <w:t>标记。</w:t>
+      </w:r>
+      <w:r>
+        <w:rPr>
+          <w:rFonts w:ascii="Arial" w:hAnsi="Arial" w:cs="Arial"/>
+          <w:color w:val="000000"/>
+          <w:sz w:val="21"/>
+          <w:szCs w:val="21"/>
+          <w:shd w:val="clear" w:color="auto" w:fill="FFFFFF"/>
+        </w:rPr>
+        <w:t> </w:t>
+      </w:r>
+      <w:r>
+        <w:rPr>
+          <w:rFonts w:ascii="Arial" w:hAnsi="Arial" w:cs="Arial"/>
+          <w:color w:val="000000"/>
+          <w:sz w:val="21"/>
+          <w:szCs w:val="21"/>
+        </w:rPr>
+        <w:br/>
+      </w:r>
+      <w:r>
+        <w:rPr>
+          <w:rStyle w:val="a8"/>
+          <w:rFonts w:ascii="Arial" w:hAnsi="Arial" w:cs="Arial"/>
+          <w:color w:val="000000"/>
+          <w:sz w:val="21"/>
+          <w:szCs w:val="21"/>
+          <w:shd w:val="clear" w:color="auto" w:fill="FFFFFF"/>
+        </w:rPr>
+        <w:t>Ctrl+Enter</w:t>
+      </w:r>
+      <w:r>
+        <w:rPr>
+          <w:rFonts w:ascii="Arial" w:hAnsi="Arial" w:cs="Arial"/>
+          <w:color w:val="000000"/>
+          <w:sz w:val="21"/>
+          <w:szCs w:val="21"/>
+          <w:shd w:val="clear" w:color="auto" w:fill="FFFFFF"/>
+        </w:rPr>
+        <w:t>：自动完成</w:t>
+      </w:r>
+      <w:r>
+        <w:rPr>
+          <w:rFonts w:ascii="Arial" w:hAnsi="Arial" w:cs="Arial"/>
+          <w:color w:val="000000"/>
+          <w:sz w:val="21"/>
+          <w:szCs w:val="21"/>
+          <w:shd w:val="clear" w:color="auto" w:fill="FFFFFF"/>
+        </w:rPr>
+        <w:t>LaTeX</w:t>
+      </w:r>
+      <w:r>
+        <w:rPr>
+          <w:rFonts w:ascii="Arial" w:hAnsi="Arial" w:cs="Arial"/>
+          <w:color w:val="000000"/>
+          <w:sz w:val="21"/>
+          <w:szCs w:val="21"/>
+          <w:shd w:val="clear" w:color="auto" w:fill="FFFFFF"/>
+        </w:rPr>
+        <w:t>标准命令，</w:t>
+      </w:r>
+      <w:r>
+        <w:rPr>
+          <w:rFonts w:ascii="Arial" w:hAnsi="Arial" w:cs="Arial"/>
+          <w:color w:val="000000"/>
+          <w:sz w:val="21"/>
+          <w:szCs w:val="21"/>
+          <w:shd w:val="clear" w:color="auto" w:fill="FFFFFF"/>
+        </w:rPr>
+        <w:t>cool</w:t>
+      </w:r>
+      <w:r>
+        <w:rPr>
+          <w:rFonts w:ascii="Arial" w:hAnsi="Arial" w:cs="Arial"/>
+          <w:color w:val="000000"/>
+          <w:sz w:val="21"/>
+          <w:szCs w:val="21"/>
+          <w:shd w:val="clear" w:color="auto" w:fill="FFFFFF"/>
+        </w:rPr>
+        <w:t>。</w:t>
+      </w:r>
+      <w:r>
+        <w:rPr>
+          <w:rFonts w:ascii="Arial" w:hAnsi="Arial" w:cs="Arial"/>
+          <w:color w:val="000000"/>
+          <w:sz w:val="21"/>
+          <w:szCs w:val="21"/>
+          <w:shd w:val="clear" w:color="auto" w:fill="FFFFFF"/>
+        </w:rPr>
+        <w:t> </w:t>
+      </w:r>
+      <w:r>
+        <w:rPr>
+          <w:rFonts w:ascii="Arial" w:hAnsi="Arial" w:cs="Arial"/>
+          <w:color w:val="000000"/>
+          <w:sz w:val="21"/>
+          <w:szCs w:val="21"/>
+        </w:rPr>
+        <w:br/>
+      </w:r>
+      <w:r>
+        <w:rPr>
+          <w:rStyle w:val="a8"/>
+          <w:rFonts w:ascii="Arial" w:hAnsi="Arial" w:cs="Arial"/>
+          <w:color w:val="000000"/>
+          <w:sz w:val="21"/>
+          <w:szCs w:val="21"/>
+          <w:shd w:val="clear" w:color="auto" w:fill="FFFFFF"/>
+        </w:rPr>
+        <w:t>Shift+Enter</w:t>
+      </w:r>
+      <w:r>
+        <w:rPr>
+          <w:rFonts w:ascii="Arial" w:hAnsi="Arial" w:cs="Arial"/>
+          <w:color w:val="000000"/>
+          <w:sz w:val="21"/>
+          <w:szCs w:val="21"/>
+          <w:shd w:val="clear" w:color="auto" w:fill="FFFFFF"/>
+        </w:rPr>
+        <w:t>：对光标所在位置的单词进行英语语法检查</w:t>
+      </w:r>
+      <w:r>
+        <w:rPr>
+          <w:rFonts w:ascii="Arial" w:hAnsi="Arial" w:cs="Arial"/>
+          <w:color w:val="000000"/>
+          <w:sz w:val="21"/>
+          <w:szCs w:val="21"/>
+          <w:shd w:val="clear" w:color="auto" w:fill="FFFFFF"/>
+        </w:rPr>
+        <w:t> </w:t>
+      </w:r>
+      <w:r>
+        <w:rPr>
+          <w:rFonts w:ascii="Arial" w:hAnsi="Arial" w:cs="Arial"/>
+          <w:color w:val="000000"/>
+          <w:sz w:val="21"/>
+          <w:szCs w:val="21"/>
+        </w:rPr>
+        <w:br/>
+      </w:r>
+      <w:r>
+        <w:rPr>
+          <w:rStyle w:val="a8"/>
+          <w:rFonts w:ascii="Arial" w:hAnsi="Arial" w:cs="Arial"/>
+          <w:color w:val="000000"/>
+          <w:sz w:val="21"/>
+          <w:szCs w:val="21"/>
+          <w:shd w:val="clear" w:color="auto" w:fill="FFFFFF"/>
+        </w:rPr>
+        <w:t>Alt+F12</w:t>
+      </w:r>
+      <w:r>
+        <w:rPr>
+          <w:rFonts w:ascii="Arial" w:hAnsi="Arial" w:cs="Arial"/>
+          <w:color w:val="000000"/>
+          <w:sz w:val="21"/>
+          <w:szCs w:val="21"/>
+          <w:shd w:val="clear" w:color="auto" w:fill="FFFFFF"/>
+        </w:rPr>
+        <w:t>：对选中文本进行</w:t>
+      </w:r>
+      <w:r>
+        <w:rPr>
+          <w:rFonts w:ascii="Arial" w:hAnsi="Arial" w:cs="Arial"/>
+          <w:color w:val="000000"/>
+          <w:sz w:val="21"/>
+          <w:szCs w:val="21"/>
+          <w:shd w:val="clear" w:color="auto" w:fill="FFFFFF"/>
+        </w:rPr>
+        <w:t>LaTeX</w:t>
+      </w:r>
+      <w:r>
+        <w:rPr>
+          <w:rFonts w:ascii="Arial" w:hAnsi="Arial" w:cs="Arial"/>
+          <w:color w:val="000000"/>
+          <w:sz w:val="21"/>
+          <w:szCs w:val="21"/>
+          <w:shd w:val="clear" w:color="auto" w:fill="FFFFFF"/>
+        </w:rPr>
+        <w:t>语法检查（强烈推荐）。</w:t>
+      </w:r>
+      <w:r>
+        <w:rPr>
+          <w:rFonts w:ascii="Arial" w:hAnsi="Arial" w:cs="Arial"/>
+          <w:color w:val="000000"/>
+          <w:sz w:val="21"/>
+          <w:szCs w:val="21"/>
+          <w:shd w:val="clear" w:color="auto" w:fill="FFFFFF"/>
+        </w:rPr>
+        <w:t> </w:t>
+      </w:r>
+      <w:r>
+        <w:rPr>
+          <w:rFonts w:ascii="Arial" w:hAnsi="Arial" w:cs="Arial"/>
+          <w:color w:val="000000"/>
+          <w:sz w:val="21"/>
+          <w:szCs w:val="21"/>
+        </w:rPr>
+        <w:br/>
+      </w:r>
+      <w:r>
+        <w:rPr>
+          <w:rStyle w:val="a8"/>
+          <w:rFonts w:ascii="Arial" w:hAnsi="Arial" w:cs="Arial"/>
+          <w:color w:val="000000"/>
+          <w:sz w:val="21"/>
+          <w:szCs w:val="21"/>
+          <w:shd w:val="clear" w:color="auto" w:fill="FFFFFF"/>
+        </w:rPr>
+        <w:lastRenderedPageBreak/>
+        <w:t>查找</w:t>
+      </w:r>
+      <w:r>
+        <w:rPr>
+          <w:rFonts w:ascii="Arial" w:hAnsi="Arial" w:cs="Arial"/>
+          <w:color w:val="000000"/>
+          <w:sz w:val="21"/>
+          <w:szCs w:val="21"/>
+          <w:shd w:val="clear" w:color="auto" w:fill="FFFFFF"/>
+        </w:rPr>
+        <w:t>：</w:t>
+      </w:r>
+      <w:r>
+        <w:rPr>
+          <w:rFonts w:ascii="Arial" w:hAnsi="Arial" w:cs="Arial"/>
+          <w:color w:val="000000"/>
+          <w:sz w:val="21"/>
+          <w:szCs w:val="21"/>
+          <w:shd w:val="clear" w:color="auto" w:fill="FFFFFF"/>
+        </w:rPr>
+        <w:t> </w:t>
+      </w:r>
+      <w:r>
+        <w:rPr>
+          <w:rFonts w:ascii="Arial" w:hAnsi="Arial" w:cs="Arial"/>
+          <w:color w:val="000000"/>
+          <w:sz w:val="21"/>
+          <w:szCs w:val="21"/>
+        </w:rPr>
+        <w:br/>
+      </w:r>
+      <w:r>
+        <w:rPr>
+          <w:rStyle w:val="a8"/>
+          <w:rFonts w:ascii="Arial" w:hAnsi="Arial" w:cs="Arial"/>
+          <w:color w:val="000000"/>
+          <w:sz w:val="21"/>
+          <w:szCs w:val="21"/>
+          <w:shd w:val="clear" w:color="auto" w:fill="FFFFFF"/>
+        </w:rPr>
+        <w:t>Ctrl+Shift+Backspace/Delete</w:t>
+      </w:r>
+      <w:r>
+        <w:rPr>
+          <w:rFonts w:ascii="Arial" w:hAnsi="Arial" w:cs="Arial"/>
+          <w:color w:val="000000"/>
+          <w:sz w:val="21"/>
+          <w:szCs w:val="21"/>
+          <w:shd w:val="clear" w:color="auto" w:fill="FFFFFF"/>
+        </w:rPr>
+        <w:t>：</w:t>
+      </w:r>
+      <w:r>
+        <w:rPr>
+          <w:rFonts w:ascii="Arial" w:hAnsi="Arial" w:cs="Arial"/>
+          <w:color w:val="000000"/>
+          <w:sz w:val="21"/>
+          <w:szCs w:val="21"/>
+          <w:shd w:val="clear" w:color="auto" w:fill="FFFFFF"/>
+        </w:rPr>
+        <w:t xml:space="preserve"> Moving Ring Backward/Forward</w:t>
+      </w:r>
+      <w:r>
+        <w:rPr>
+          <w:rFonts w:ascii="Arial" w:hAnsi="Arial" w:cs="Arial"/>
+          <w:color w:val="000000"/>
+          <w:sz w:val="21"/>
+          <w:szCs w:val="21"/>
+          <w:shd w:val="clear" w:color="auto" w:fill="FFFFFF"/>
+        </w:rPr>
+        <w:t>。</w:t>
+      </w:r>
+      <w:r>
+        <w:rPr>
+          <w:rFonts w:ascii="Arial" w:hAnsi="Arial" w:cs="Arial"/>
+          <w:color w:val="000000"/>
+          <w:sz w:val="21"/>
+          <w:szCs w:val="21"/>
+          <w:shd w:val="clear" w:color="auto" w:fill="FFFFFF"/>
+        </w:rPr>
+        <w:t> </w:t>
+      </w:r>
+      <w:r>
+        <w:rPr>
+          <w:rFonts w:ascii="Arial" w:hAnsi="Arial" w:cs="Arial"/>
+          <w:color w:val="000000"/>
+          <w:sz w:val="21"/>
+          <w:szCs w:val="21"/>
+        </w:rPr>
+        <w:br/>
+      </w:r>
+      <w:r>
+        <w:rPr>
+          <w:rStyle w:val="a8"/>
+          <w:rFonts w:ascii="Arial" w:hAnsi="Arial" w:cs="Arial"/>
+          <w:color w:val="000000"/>
+          <w:sz w:val="21"/>
+          <w:szCs w:val="21"/>
+          <w:shd w:val="clear" w:color="auto" w:fill="FFFFFF"/>
+        </w:rPr>
+        <w:t>Ctrl+Shift+F12</w:t>
+      </w:r>
+      <w:r>
+        <w:rPr>
+          <w:rFonts w:ascii="Arial" w:hAnsi="Arial" w:cs="Arial"/>
+          <w:color w:val="000000"/>
+          <w:sz w:val="21"/>
+          <w:szCs w:val="21"/>
+          <w:shd w:val="clear" w:color="auto" w:fill="FFFFFF"/>
+        </w:rPr>
+        <w:t>：括号匹配。</w:t>
+      </w:r>
+      <w:r>
+        <w:rPr>
+          <w:rFonts w:ascii="Arial" w:hAnsi="Arial" w:cs="Arial"/>
+          <w:color w:val="000000"/>
+          <w:sz w:val="21"/>
+          <w:szCs w:val="21"/>
+          <w:shd w:val="clear" w:color="auto" w:fill="FFFFFF"/>
+        </w:rPr>
+        <w:t> </w:t>
+      </w:r>
+      <w:r>
+        <w:rPr>
+          <w:rFonts w:ascii="Arial" w:hAnsi="Arial" w:cs="Arial"/>
+          <w:color w:val="000000"/>
+          <w:sz w:val="21"/>
+          <w:szCs w:val="21"/>
+        </w:rPr>
+        <w:br/>
+      </w:r>
+      <w:r>
+        <w:rPr>
+          <w:rStyle w:val="a8"/>
+          <w:rFonts w:ascii="Arial" w:hAnsi="Arial" w:cs="Arial"/>
+          <w:color w:val="000000"/>
+          <w:sz w:val="21"/>
+          <w:szCs w:val="21"/>
+          <w:shd w:val="clear" w:color="auto" w:fill="FFFFFF"/>
+        </w:rPr>
+        <w:t>Ctrl+Shift+F1 :</w:t>
+      </w:r>
+      <w:r>
+        <w:rPr>
+          <w:rFonts w:ascii="Arial" w:hAnsi="Arial" w:cs="Arial"/>
+          <w:color w:val="000000"/>
+          <w:sz w:val="21"/>
+          <w:szCs w:val="21"/>
+          <w:shd w:val="clear" w:color="auto" w:fill="FFFFFF"/>
+        </w:rPr>
+        <w:t> </w:t>
+      </w:r>
+      <w:r>
+        <w:rPr>
+          <w:rFonts w:ascii="Arial" w:hAnsi="Arial" w:cs="Arial"/>
+          <w:color w:val="000000"/>
+          <w:sz w:val="21"/>
+          <w:szCs w:val="21"/>
+          <w:shd w:val="clear" w:color="auto" w:fill="FFFFFF"/>
+        </w:rPr>
+        <w:t>查找宏包文件</w:t>
+      </w:r>
+      <w:r>
+        <w:rPr>
+          <w:rFonts w:ascii="Arial" w:hAnsi="Arial" w:cs="Arial"/>
+          <w:color w:val="000000"/>
+          <w:sz w:val="21"/>
+          <w:szCs w:val="21"/>
+          <w:shd w:val="clear" w:color="auto" w:fill="FFFFFF"/>
+        </w:rPr>
+        <w:t> </w:t>
+      </w:r>
+      <w:r>
+        <w:rPr>
+          <w:rFonts w:ascii="Arial" w:hAnsi="Arial" w:cs="Arial"/>
+          <w:color w:val="000000"/>
+          <w:sz w:val="21"/>
+          <w:szCs w:val="21"/>
+        </w:rPr>
+        <w:br/>
+      </w:r>
+      <w:r>
+        <w:rPr>
+          <w:rStyle w:val="a8"/>
+          <w:rFonts w:ascii="Arial" w:hAnsi="Arial" w:cs="Arial"/>
+          <w:color w:val="000000"/>
+          <w:sz w:val="21"/>
+          <w:szCs w:val="21"/>
+          <w:shd w:val="clear" w:color="auto" w:fill="FFFFFF"/>
+        </w:rPr>
+        <w:t>Ctrl+F1 :</w:t>
+      </w:r>
+      <w:r>
+        <w:rPr>
+          <w:rFonts w:ascii="Arial" w:hAnsi="Arial" w:cs="Arial"/>
+          <w:color w:val="000000"/>
+          <w:sz w:val="21"/>
+          <w:szCs w:val="21"/>
+          <w:shd w:val="clear" w:color="auto" w:fill="FFFFFF"/>
+        </w:rPr>
+        <w:t xml:space="preserve">         </w:t>
+      </w:r>
+      <w:r>
+        <w:rPr>
+          <w:rFonts w:ascii="Arial" w:hAnsi="Arial" w:cs="Arial"/>
+          <w:color w:val="000000"/>
+          <w:sz w:val="21"/>
+          <w:szCs w:val="21"/>
+          <w:shd w:val="clear" w:color="auto" w:fill="FFFFFF"/>
+        </w:rPr>
+        <w:t>查找关键词</w:t>
+      </w:r>
+      <w:r>
+        <w:rPr>
+          <w:rFonts w:ascii="Arial" w:hAnsi="Arial" w:cs="Arial"/>
+          <w:color w:val="000000"/>
+          <w:sz w:val="21"/>
+          <w:szCs w:val="21"/>
+          <w:shd w:val="clear" w:color="auto" w:fill="FFFFFF"/>
+        </w:rPr>
+        <w:t> </w:t>
+      </w:r>
+      <w:r>
+        <w:rPr>
+          <w:rFonts w:ascii="Arial" w:hAnsi="Arial" w:cs="Arial"/>
+          <w:color w:val="000000"/>
+          <w:sz w:val="21"/>
+          <w:szCs w:val="21"/>
+        </w:rPr>
+        <w:br/>
+      </w:r>
+      <w:r>
+        <w:rPr>
+          <w:rStyle w:val="a8"/>
+          <w:rFonts w:ascii="Arial" w:hAnsi="Arial" w:cs="Arial"/>
+          <w:color w:val="000000"/>
+          <w:sz w:val="21"/>
+          <w:szCs w:val="21"/>
+          <w:shd w:val="clear" w:color="auto" w:fill="FFFFFF"/>
+        </w:rPr>
+        <w:t>编译</w:t>
+      </w:r>
+      <w:r>
+        <w:rPr>
+          <w:rFonts w:ascii="Arial" w:hAnsi="Arial" w:cs="Arial"/>
+          <w:color w:val="000000"/>
+          <w:sz w:val="21"/>
+          <w:szCs w:val="21"/>
+          <w:shd w:val="clear" w:color="auto" w:fill="FFFFFF"/>
+        </w:rPr>
+        <w:t>：</w:t>
+      </w:r>
+      <w:r>
+        <w:rPr>
+          <w:rFonts w:ascii="Arial" w:hAnsi="Arial" w:cs="Arial"/>
+          <w:color w:val="000000"/>
+          <w:sz w:val="21"/>
+          <w:szCs w:val="21"/>
+          <w:shd w:val="clear" w:color="auto" w:fill="FFFFFF"/>
+        </w:rPr>
+        <w:t> </w:t>
+      </w:r>
+      <w:r>
+        <w:rPr>
+          <w:rFonts w:ascii="Arial" w:hAnsi="Arial" w:cs="Arial"/>
+          <w:color w:val="000000"/>
+          <w:sz w:val="21"/>
+          <w:szCs w:val="21"/>
+        </w:rPr>
+        <w:br/>
+      </w:r>
+      <w:r>
+        <w:rPr>
+          <w:rStyle w:val="a8"/>
+          <w:rFonts w:ascii="Arial" w:hAnsi="Arial" w:cs="Arial"/>
+          <w:color w:val="000000"/>
+          <w:sz w:val="21"/>
+          <w:szCs w:val="21"/>
+          <w:shd w:val="clear" w:color="auto" w:fill="FFFFFF"/>
+        </w:rPr>
+        <w:t>Ctrl+Shift+X</w:t>
+      </w:r>
+      <w:r>
+        <w:rPr>
+          <w:rFonts w:ascii="Arial" w:hAnsi="Arial" w:cs="Arial"/>
+          <w:color w:val="000000"/>
+          <w:sz w:val="21"/>
+          <w:szCs w:val="21"/>
+          <w:shd w:val="clear" w:color="auto" w:fill="FFFFFF"/>
+        </w:rPr>
+        <w:t>：</w:t>
+      </w:r>
+      <w:r>
+        <w:rPr>
+          <w:rFonts w:ascii="Arial" w:hAnsi="Arial" w:cs="Arial"/>
+          <w:color w:val="000000"/>
+          <w:sz w:val="21"/>
+          <w:szCs w:val="21"/>
+          <w:shd w:val="clear" w:color="auto" w:fill="FFFFFF"/>
+        </w:rPr>
+        <w:t xml:space="preserve">Texify </w:t>
+      </w:r>
+      <w:r>
+        <w:rPr>
+          <w:rFonts w:ascii="Arial" w:hAnsi="Arial" w:cs="Arial"/>
+          <w:color w:val="000000"/>
+          <w:sz w:val="21"/>
+          <w:szCs w:val="21"/>
+          <w:shd w:val="clear" w:color="auto" w:fill="FFFFFF"/>
+        </w:rPr>
+        <w:t>（生成</w:t>
+      </w:r>
+      <w:r>
+        <w:rPr>
+          <w:rFonts w:ascii="Arial" w:hAnsi="Arial" w:cs="Arial"/>
+          <w:color w:val="000000"/>
+          <w:sz w:val="21"/>
+          <w:szCs w:val="21"/>
+          <w:shd w:val="clear" w:color="auto" w:fill="FFFFFF"/>
+        </w:rPr>
+        <w:t>DVI</w:t>
+      </w:r>
+      <w:r>
+        <w:rPr>
+          <w:rFonts w:ascii="Arial" w:hAnsi="Arial" w:cs="Arial"/>
+          <w:color w:val="000000"/>
+          <w:sz w:val="21"/>
+          <w:szCs w:val="21"/>
+          <w:shd w:val="clear" w:color="auto" w:fill="FFFFFF"/>
+        </w:rPr>
+        <w:t>文件）</w:t>
+      </w:r>
+      <w:r>
+        <w:rPr>
+          <w:rFonts w:ascii="Arial" w:hAnsi="Arial" w:cs="Arial"/>
+          <w:color w:val="000000"/>
+          <w:sz w:val="21"/>
+          <w:szCs w:val="21"/>
+          <w:shd w:val="clear" w:color="auto" w:fill="FFFFFF"/>
+        </w:rPr>
+        <w:t> </w:t>
+      </w:r>
+      <w:r>
+        <w:rPr>
+          <w:rFonts w:ascii="Arial" w:hAnsi="Arial" w:cs="Arial"/>
+          <w:color w:val="000000"/>
+          <w:sz w:val="21"/>
+          <w:szCs w:val="21"/>
+        </w:rPr>
+        <w:br/>
+      </w:r>
+      <w:r>
+        <w:rPr>
+          <w:rStyle w:val="a8"/>
+          <w:rFonts w:ascii="Arial" w:hAnsi="Arial" w:cs="Arial"/>
+          <w:color w:val="000000"/>
+          <w:sz w:val="21"/>
+          <w:szCs w:val="21"/>
+          <w:shd w:val="clear" w:color="auto" w:fill="FFFFFF"/>
+        </w:rPr>
+        <w:t>Ctrl+Shift+D</w:t>
+      </w:r>
+      <w:r>
+        <w:rPr>
+          <w:rFonts w:ascii="Arial" w:hAnsi="Arial" w:cs="Arial"/>
+          <w:color w:val="000000"/>
+          <w:sz w:val="21"/>
+          <w:szCs w:val="21"/>
+          <w:shd w:val="clear" w:color="auto" w:fill="FFFFFF"/>
+        </w:rPr>
+        <w:t>：</w:t>
+      </w:r>
+      <w:r>
+        <w:rPr>
+          <w:rFonts w:ascii="Arial" w:hAnsi="Arial" w:cs="Arial"/>
+          <w:color w:val="000000"/>
+          <w:sz w:val="21"/>
+          <w:szCs w:val="21"/>
+          <w:shd w:val="clear" w:color="auto" w:fill="FFFFFF"/>
+        </w:rPr>
+        <w:t>DVI --&gt; PS </w:t>
+      </w:r>
+      <w:r>
+        <w:rPr>
+          <w:rFonts w:ascii="Arial" w:hAnsi="Arial" w:cs="Arial"/>
+          <w:color w:val="000000"/>
+          <w:sz w:val="21"/>
+          <w:szCs w:val="21"/>
+        </w:rPr>
+        <w:br/>
+      </w:r>
+      <w:r>
+        <w:rPr>
+          <w:rStyle w:val="a8"/>
+          <w:rFonts w:ascii="Arial" w:hAnsi="Arial" w:cs="Arial"/>
+          <w:color w:val="000000"/>
+          <w:sz w:val="21"/>
+          <w:szCs w:val="21"/>
+          <w:shd w:val="clear" w:color="auto" w:fill="FFFFFF"/>
+        </w:rPr>
+        <w:t>Ctrl+Shift+G</w:t>
+      </w:r>
+      <w:r>
+        <w:rPr>
+          <w:rFonts w:ascii="Arial" w:hAnsi="Arial" w:cs="Arial"/>
+          <w:color w:val="000000"/>
+          <w:sz w:val="21"/>
+          <w:szCs w:val="21"/>
+          <w:shd w:val="clear" w:color="auto" w:fill="FFFFFF"/>
+        </w:rPr>
+        <w:t>：查看</w:t>
+      </w:r>
+      <w:r>
+        <w:rPr>
+          <w:rFonts w:ascii="Arial" w:hAnsi="Arial" w:cs="Arial"/>
+          <w:color w:val="000000"/>
+          <w:sz w:val="21"/>
+          <w:szCs w:val="21"/>
+          <w:shd w:val="clear" w:color="auto" w:fill="FFFFFF"/>
+        </w:rPr>
+        <w:t>PS</w:t>
+      </w:r>
+      <w:r>
+        <w:rPr>
+          <w:rFonts w:ascii="Arial" w:hAnsi="Arial" w:cs="Arial"/>
+          <w:color w:val="000000"/>
+          <w:sz w:val="21"/>
+          <w:szCs w:val="21"/>
+          <w:shd w:val="clear" w:color="auto" w:fill="FFFFFF"/>
+        </w:rPr>
+        <w:t>文件</w:t>
+      </w:r>
+      <w:r>
+        <w:rPr>
+          <w:rFonts w:ascii="Arial" w:hAnsi="Arial" w:cs="Arial"/>
+          <w:color w:val="000000"/>
+          <w:sz w:val="21"/>
+          <w:szCs w:val="21"/>
+          <w:shd w:val="clear" w:color="auto" w:fill="FFFFFF"/>
+        </w:rPr>
+        <w:t> </w:t>
+      </w:r>
+      <w:r>
+        <w:rPr>
+          <w:rFonts w:ascii="Arial" w:hAnsi="Arial" w:cs="Arial"/>
+          <w:color w:val="000000"/>
+          <w:sz w:val="21"/>
+          <w:szCs w:val="21"/>
+        </w:rPr>
+        <w:br/>
+      </w:r>
+      <w:r>
+        <w:rPr>
+          <w:rStyle w:val="a8"/>
+          <w:rFonts w:ascii="Arial" w:hAnsi="Arial" w:cs="Arial"/>
+          <w:color w:val="000000"/>
+          <w:sz w:val="21"/>
+          <w:szCs w:val="21"/>
+          <w:shd w:val="clear" w:color="auto" w:fill="FFFFFF"/>
+        </w:rPr>
+        <w:t>Ctrl+Shift+B</w:t>
+      </w:r>
+      <w:r>
+        <w:rPr>
+          <w:rFonts w:ascii="Arial" w:hAnsi="Arial" w:cs="Arial"/>
+          <w:color w:val="000000"/>
+          <w:sz w:val="21"/>
+          <w:szCs w:val="21"/>
+          <w:shd w:val="clear" w:color="auto" w:fill="FFFFFF"/>
+        </w:rPr>
+        <w:t>：编译</w:t>
+      </w:r>
+      <w:r>
+        <w:rPr>
+          <w:rFonts w:ascii="Arial" w:hAnsi="Arial" w:cs="Arial"/>
+          <w:color w:val="000000"/>
+          <w:sz w:val="21"/>
+          <w:szCs w:val="21"/>
+          <w:shd w:val="clear" w:color="auto" w:fill="FFFFFF"/>
+        </w:rPr>
+        <w:t>bib</w:t>
+      </w:r>
+      <w:r>
+        <w:rPr>
+          <w:rFonts w:ascii="Arial" w:hAnsi="Arial" w:cs="Arial"/>
+          <w:color w:val="000000"/>
+          <w:sz w:val="21"/>
+          <w:szCs w:val="21"/>
+          <w:shd w:val="clear" w:color="auto" w:fill="FFFFFF"/>
+        </w:rPr>
+        <w:t>文件</w:t>
+      </w:r>
+      <w:r>
+        <w:rPr>
+          <w:rFonts w:ascii="Arial" w:hAnsi="Arial" w:cs="Arial"/>
+          <w:color w:val="000000"/>
+          <w:sz w:val="21"/>
+          <w:szCs w:val="21"/>
+          <w:shd w:val="clear" w:color="auto" w:fill="FFFFFF"/>
+        </w:rPr>
+        <w:t> </w:t>
+      </w:r>
+      <w:r>
+        <w:rPr>
+          <w:rFonts w:ascii="Arial" w:hAnsi="Arial" w:cs="Arial"/>
+          <w:color w:val="000000"/>
+          <w:sz w:val="21"/>
+          <w:szCs w:val="21"/>
+        </w:rPr>
+        <w:br/>
+      </w:r>
+      <w:r>
+        <w:rPr>
+          <w:rStyle w:val="a8"/>
+          <w:rFonts w:ascii="Arial" w:hAnsi="Arial" w:cs="Arial"/>
+          <w:color w:val="000000"/>
+          <w:sz w:val="21"/>
+          <w:szCs w:val="21"/>
+          <w:shd w:val="clear" w:color="auto" w:fill="FFFFFF"/>
+        </w:rPr>
+        <w:t>Ctrl+Shift+C</w:t>
+      </w:r>
+      <w:r>
+        <w:rPr>
+          <w:rFonts w:ascii="Arial" w:hAnsi="Arial" w:cs="Arial"/>
+          <w:color w:val="000000"/>
+          <w:sz w:val="21"/>
+          <w:szCs w:val="21"/>
+          <w:shd w:val="clear" w:color="auto" w:fill="FFFFFF"/>
+        </w:rPr>
+        <w:t>：编译选中的文本</w:t>
+      </w:r>
+      <w:r>
+        <w:rPr>
+          <w:rFonts w:ascii="Arial" w:hAnsi="Arial" w:cs="Arial"/>
+          <w:color w:val="000000"/>
+          <w:sz w:val="21"/>
+          <w:szCs w:val="21"/>
+          <w:shd w:val="clear" w:color="auto" w:fill="FFFFFF"/>
+        </w:rPr>
+        <w:t> </w:t>
+      </w:r>
+    </w:p>
+    <w:p>
+      <w:pPr>
+        <w:autoSpaceDE w:val="0"/>
+        <w:autoSpaceDN w:val="0"/>
+        <w:adjustRightInd w:val="0"/>
+        <w:spacing w:after="0" w:line="240" w:lineRule="auto"/>
+        <w:rPr>
+          <w:rFonts w:ascii="CMR9" w:hAnsi="CMR9" w:cs="CMR9"/>
+          <w:sz w:val="18"/>
+          <w:szCs w:val="18"/>
+        </w:rPr>
+      </w:pPr>
+      <w:bookmarkStart w:id="0" w:name="_GoBack"/>
+      <w:bookmarkEnd w:id="0"/>
     </w:p>
     <w:sectPr>
       <w:pgSz w:w="11906" w:h="16838"/>

</xml_diff>